<commit_message>
add new file component and component diagram V2
</commit_message>
<xml_diff>
--- a/docs/component/Component_Diagram_Explanation.docx
+++ b/docs/component/Component_Diagram_Explanation.docx
@@ -4,142 +4,1178 @@
   <w:body>
     <w:p>
       <w:pPr>
-        <w:pStyle w:val="Heading1"/>
         <w:bidi/>
+        <w:rPr>
+          <w:rFonts w:asciiTheme="majorHAnsi" w:eastAsiaTheme="majorEastAsia" w:hAnsiTheme="majorHAnsi" w:cstheme="majorBidi"/>
+          <w:bCs/>
+          <w:color w:val="000000" w:themeColor="text1"/>
+          <w:sz w:val="28"/>
+          <w:szCs w:val="28"/>
+          <w14:textOutline w14:w="0" w14:cap="flat" w14:cmpd="sng" w14:algn="ctr">
+            <w14:noFill/>
+            <w14:prstDash w14:val="solid"/>
+            <w14:round/>
+          </w14:textOutline>
+        </w:rPr>
       </w:pPr>
       <w:r>
-        <w:t>نمودار کامپوننت سیستم مدیریت سایت کامپیوترهای دانشگاه</w:t>
-      </w:r>
-    </w:p>
-    <w:p>
-      <w:pPr>
-        <w:pStyle w:val="Heading2"/>
-        <w:bidi/>
-      </w:pPr>
-      <w:r>
-        <w:t>۱. معرفی نمودار کامپوننت</w:t>
+        <w:rPr>
+          <w:rFonts w:asciiTheme="majorHAnsi" w:eastAsiaTheme="majorEastAsia" w:hAnsiTheme="majorHAnsi" w:cstheme="majorBidi"/>
+          <w:bCs/>
+          <w:color w:val="000000" w:themeColor="text1"/>
+          <w:sz w:val="28"/>
+          <w:szCs w:val="28"/>
+          <w:rtl/>
+          <w14:textOutline w14:w="0" w14:cap="flat" w14:cmpd="sng" w14:algn="ctr">
+            <w14:noFill/>
+            <w14:prstDash w14:val="solid"/>
+            <w14:round/>
+          </w14:textOutline>
+        </w:rPr>
+        <w:t>عنوان سند: تحلیل معماری کامپوننت‌های سیستم مدیریت سایت دانشکده</w:t>
       </w:r>
     </w:p>
     <w:p>
       <w:pPr>
         <w:bidi/>
+        <w:rPr>
+          <w:rFonts w:asciiTheme="majorHAnsi" w:eastAsiaTheme="majorEastAsia" w:hAnsiTheme="majorHAnsi" w:cstheme="majorBidi"/>
+          <w:bCs/>
+          <w:color w:val="000000" w:themeColor="text1"/>
+          <w:sz w:val="28"/>
+          <w:szCs w:val="28"/>
+          <w14:textOutline w14:w="0" w14:cap="flat" w14:cmpd="sng" w14:algn="ctr">
+            <w14:noFill/>
+            <w14:prstDash w14:val="solid"/>
+            <w14:round/>
+          </w14:textOutline>
+        </w:rPr>
       </w:pPr>
       <w:r>
-        <w:t>نمودار کامپوننت یکی از نمودارهای UML است که نمای کلی از معماری سیستم و اجزای اصلی نرم‌افزار و ارتباط بین آن‌ها را نشان می‌دهد.</w:t>
+        <w:rPr>
+          <w:rFonts w:asciiTheme="majorHAnsi" w:eastAsiaTheme="majorEastAsia" w:hAnsiTheme="majorHAnsi" w:cstheme="majorBidi"/>
+          <w:bCs/>
+          <w:color w:val="000000" w:themeColor="text1"/>
+          <w:sz w:val="28"/>
+          <w:szCs w:val="28"/>
+          <w:rtl/>
+          <w:lang w:bidi="fa-IR"/>
+          <w14:textOutline w14:w="0" w14:cap="flat" w14:cmpd="sng" w14:algn="ctr">
+            <w14:noFill/>
+            <w14:prstDash w14:val="solid"/>
+            <w14:round/>
+          </w14:textOutline>
+        </w:rPr>
+        <w:t>۱</w:t>
+      </w:r>
+      <w:r>
+        <w:rPr>
+          <w:rFonts w:asciiTheme="majorHAnsi" w:eastAsiaTheme="majorEastAsia" w:hAnsiTheme="majorHAnsi" w:cstheme="majorBidi"/>
+          <w:bCs/>
+          <w:color w:val="000000" w:themeColor="text1"/>
+          <w:sz w:val="28"/>
+          <w:szCs w:val="28"/>
+          <w14:textOutline w14:w="0" w14:cap="flat" w14:cmpd="sng" w14:algn="ctr">
+            <w14:noFill/>
+            <w14:prstDash w14:val="solid"/>
+            <w14:round/>
+          </w14:textOutline>
+        </w:rPr>
+        <w:t xml:space="preserve">. </w:t>
+      </w:r>
+      <w:r>
+        <w:rPr>
+          <w:rFonts w:asciiTheme="majorHAnsi" w:eastAsiaTheme="majorEastAsia" w:hAnsiTheme="majorHAnsi" w:cstheme="majorBidi"/>
+          <w:bCs/>
+          <w:color w:val="000000" w:themeColor="text1"/>
+          <w:sz w:val="28"/>
+          <w:szCs w:val="28"/>
+          <w:rtl/>
+          <w14:textOutline w14:w="0" w14:cap="flat" w14:cmpd="sng" w14:algn="ctr">
+            <w14:noFill/>
+            <w14:prstDash w14:val="solid"/>
+            <w14:round/>
+          </w14:textOutline>
+        </w:rPr>
+        <w:t>لایه ارائه</w:t>
+      </w:r>
+      <w:r>
+        <w:rPr>
+          <w:rFonts w:asciiTheme="majorHAnsi" w:eastAsiaTheme="majorEastAsia" w:hAnsiTheme="majorHAnsi" w:cstheme="majorBidi"/>
+          <w:bCs/>
+          <w:color w:val="000000" w:themeColor="text1"/>
+          <w:sz w:val="28"/>
+          <w:szCs w:val="28"/>
+          <w14:textOutline w14:w="0" w14:cap="flat" w14:cmpd="sng" w14:algn="ctr">
+            <w14:noFill/>
+            <w14:prstDash w14:val="solid"/>
+            <w14:round/>
+          </w14:textOutline>
+        </w:rPr>
+        <w:t xml:space="preserve"> (Presentation Layer):</w:t>
       </w:r>
     </w:p>
     <w:p>
       <w:pPr>
-        <w:pStyle w:val="Heading2"/>
+        <w:numPr>
+          <w:ilvl w:val="0"/>
+          <w:numId w:val="10"/>
+        </w:numPr>
         <w:bidi/>
+        <w:rPr>
+          <w:rFonts w:asciiTheme="majorHAnsi" w:eastAsiaTheme="majorEastAsia" w:hAnsiTheme="majorHAnsi" w:cstheme="majorBidi"/>
+          <w:bCs/>
+          <w:color w:val="000000" w:themeColor="text1"/>
+          <w:sz w:val="28"/>
+          <w:szCs w:val="28"/>
+          <w14:textOutline w14:w="0" w14:cap="flat" w14:cmpd="sng" w14:algn="ctr">
+            <w14:noFill/>
+            <w14:prstDash w14:val="solid"/>
+            <w14:round/>
+          </w14:textOutline>
+        </w:rPr>
       </w:pPr>
       <w:r>
-        <w:t>۲. معماری سیستم</w:t>
+        <w:rPr>
+          <w:rFonts w:asciiTheme="majorHAnsi" w:eastAsiaTheme="majorEastAsia" w:hAnsiTheme="majorHAnsi" w:cstheme="majorBidi"/>
+          <w:bCs/>
+          <w:color w:val="000000" w:themeColor="text1"/>
+          <w:sz w:val="28"/>
+          <w:szCs w:val="28"/>
+          <w:rtl/>
+          <w14:textOutline w14:w="0" w14:cap="flat" w14:cmpd="sng" w14:algn="ctr">
+            <w14:noFill/>
+            <w14:prstDash w14:val="solid"/>
+            <w14:round/>
+          </w14:textOutline>
+        </w:rPr>
+        <w:t>رابط کاربری وب</w:t>
+      </w:r>
+      <w:r>
+        <w:rPr>
+          <w:rFonts w:asciiTheme="majorHAnsi" w:eastAsiaTheme="majorEastAsia" w:hAnsiTheme="majorHAnsi" w:cstheme="majorBidi"/>
+          <w:bCs/>
+          <w:color w:val="000000" w:themeColor="text1"/>
+          <w:sz w:val="28"/>
+          <w:szCs w:val="28"/>
+          <w14:textOutline w14:w="0" w14:cap="flat" w14:cmpd="sng" w14:algn="ctr">
+            <w14:noFill/>
+            <w14:prstDash w14:val="solid"/>
+            <w14:round/>
+          </w14:textOutline>
+        </w:rPr>
+        <w:t xml:space="preserve"> (Web UI): </w:t>
+      </w:r>
+      <w:r>
+        <w:rPr>
+          <w:rFonts w:asciiTheme="majorHAnsi" w:eastAsiaTheme="majorEastAsia" w:hAnsiTheme="majorHAnsi" w:cstheme="majorBidi"/>
+          <w:bCs/>
+          <w:color w:val="000000" w:themeColor="text1"/>
+          <w:sz w:val="28"/>
+          <w:szCs w:val="28"/>
+          <w:rtl/>
+          <w14:textOutline w14:w="0" w14:cap="flat" w14:cmpd="sng" w14:algn="ctr">
+            <w14:noFill/>
+            <w14:prstDash w14:val="solid"/>
+            <w14:round/>
+          </w14:textOutline>
+        </w:rPr>
+        <w:t>تنها نقطه تماس کاربران (دانشجو و مدیر) با سیستم است. این کامپوننت درخواست‌ها را دریافت کرده و به سرویس‌های مربوطه در لایه منطق تجاری ارسال می‌کند</w:t>
+      </w:r>
+      <w:r>
+        <w:rPr>
+          <w:rFonts w:asciiTheme="majorHAnsi" w:eastAsiaTheme="majorEastAsia" w:hAnsiTheme="majorHAnsi" w:cstheme="majorBidi"/>
+          <w:bCs/>
+          <w:color w:val="000000" w:themeColor="text1"/>
+          <w:sz w:val="28"/>
+          <w:szCs w:val="28"/>
+          <w14:textOutline w14:w="0" w14:cap="flat" w14:cmpd="sng" w14:algn="ctr">
+            <w14:noFill/>
+            <w14:prstDash w14:val="solid"/>
+            <w14:round/>
+          </w14:textOutline>
+        </w:rPr>
+        <w:t>.</w:t>
       </w:r>
     </w:p>
     <w:p>
       <w:pPr>
         <w:bidi/>
+        <w:rPr>
+          <w:rFonts w:asciiTheme="majorHAnsi" w:eastAsiaTheme="majorEastAsia" w:hAnsiTheme="majorHAnsi" w:cstheme="majorBidi"/>
+          <w:bCs/>
+          <w:color w:val="000000" w:themeColor="text1"/>
+          <w:sz w:val="28"/>
+          <w:szCs w:val="28"/>
+          <w14:textOutline w14:w="0" w14:cap="flat" w14:cmpd="sng" w14:algn="ctr">
+            <w14:noFill/>
+            <w14:prstDash w14:val="solid"/>
+            <w14:round/>
+          </w14:textOutline>
+        </w:rPr>
       </w:pPr>
       <w:r>
-        <w:t>این سیستم یک وب‌اپلیکیشن است و از معماری لایه‌ای شامل Presentation، Business و Data استفاده می‌کند.</w:t>
+        <w:rPr>
+          <w:rFonts w:asciiTheme="majorHAnsi" w:eastAsiaTheme="majorEastAsia" w:hAnsiTheme="majorHAnsi" w:cstheme="majorBidi"/>
+          <w:bCs/>
+          <w:color w:val="000000" w:themeColor="text1"/>
+          <w:sz w:val="28"/>
+          <w:szCs w:val="28"/>
+          <w:rtl/>
+          <w:lang w:bidi="fa-IR"/>
+          <w14:textOutline w14:w="0" w14:cap="flat" w14:cmpd="sng" w14:algn="ctr">
+            <w14:noFill/>
+            <w14:prstDash w14:val="solid"/>
+            <w14:round/>
+          </w14:textOutline>
+        </w:rPr>
+        <w:t>۲</w:t>
+      </w:r>
+      <w:r>
+        <w:rPr>
+          <w:rFonts w:asciiTheme="majorHAnsi" w:eastAsiaTheme="majorEastAsia" w:hAnsiTheme="majorHAnsi" w:cstheme="majorBidi"/>
+          <w:bCs/>
+          <w:color w:val="000000" w:themeColor="text1"/>
+          <w:sz w:val="28"/>
+          <w:szCs w:val="28"/>
+          <w14:textOutline w14:w="0" w14:cap="flat" w14:cmpd="sng" w14:algn="ctr">
+            <w14:noFill/>
+            <w14:prstDash w14:val="solid"/>
+            <w14:round/>
+          </w14:textOutline>
+        </w:rPr>
+        <w:t xml:space="preserve">. </w:t>
+      </w:r>
+      <w:r>
+        <w:rPr>
+          <w:rFonts w:asciiTheme="majorHAnsi" w:eastAsiaTheme="majorEastAsia" w:hAnsiTheme="majorHAnsi" w:cstheme="majorBidi"/>
+          <w:bCs/>
+          <w:color w:val="000000" w:themeColor="text1"/>
+          <w:sz w:val="28"/>
+          <w:szCs w:val="28"/>
+          <w:rtl/>
+          <w14:textOutline w14:w="0" w14:cap="flat" w14:cmpd="sng" w14:algn="ctr">
+            <w14:noFill/>
+            <w14:prstDash w14:val="solid"/>
+            <w14:round/>
+          </w14:textOutline>
+        </w:rPr>
+        <w:t>لایه منطق تجاری</w:t>
+      </w:r>
+      <w:r>
+        <w:rPr>
+          <w:rFonts w:asciiTheme="majorHAnsi" w:eastAsiaTheme="majorEastAsia" w:hAnsiTheme="majorHAnsi" w:cstheme="majorBidi"/>
+          <w:bCs/>
+          <w:color w:val="000000" w:themeColor="text1"/>
+          <w:sz w:val="28"/>
+          <w:szCs w:val="28"/>
+          <w14:textOutline w14:w="0" w14:cap="flat" w14:cmpd="sng" w14:algn="ctr">
+            <w14:noFill/>
+            <w14:prstDash w14:val="solid"/>
+            <w14:round/>
+          </w14:textOutline>
+        </w:rPr>
+        <w:t xml:space="preserve"> (Business Layer):</w:t>
       </w:r>
     </w:p>
     <w:p>
       <w:pPr>
-        <w:pStyle w:val="Heading2"/>
+        <w:numPr>
+          <w:ilvl w:val="0"/>
+          <w:numId w:val="11"/>
+        </w:numPr>
         <w:bidi/>
+        <w:rPr>
+          <w:rFonts w:asciiTheme="majorHAnsi" w:eastAsiaTheme="majorEastAsia" w:hAnsiTheme="majorHAnsi" w:cstheme="majorBidi"/>
+          <w:bCs/>
+          <w:color w:val="000000" w:themeColor="text1"/>
+          <w:sz w:val="28"/>
+          <w:szCs w:val="28"/>
+          <w14:textOutline w14:w="0" w14:cap="flat" w14:cmpd="sng" w14:algn="ctr">
+            <w14:noFill/>
+            <w14:prstDash w14:val="solid"/>
+            <w14:round/>
+          </w14:textOutline>
+        </w:rPr>
       </w:pPr>
       <w:r>
-        <w:t>۳. توضیح کامپوننت‌ها</w:t>
+        <w:rPr>
+          <w:rFonts w:asciiTheme="majorHAnsi" w:eastAsiaTheme="majorEastAsia" w:hAnsiTheme="majorHAnsi" w:cstheme="majorBidi"/>
+          <w:bCs/>
+          <w:color w:val="000000" w:themeColor="text1"/>
+          <w:sz w:val="28"/>
+          <w:szCs w:val="28"/>
+          <w:rtl/>
+          <w14:textOutline w14:w="0" w14:cap="flat" w14:cmpd="sng" w14:algn="ctr">
+            <w14:noFill/>
+            <w14:prstDash w14:val="solid"/>
+            <w14:round/>
+          </w14:textOutline>
+        </w:rPr>
+        <w:t>سرویس احراز هویت</w:t>
+      </w:r>
+      <w:r>
+        <w:rPr>
+          <w:rFonts w:asciiTheme="majorHAnsi" w:eastAsiaTheme="majorEastAsia" w:hAnsiTheme="majorHAnsi" w:cstheme="majorBidi"/>
+          <w:bCs/>
+          <w:color w:val="000000" w:themeColor="text1"/>
+          <w:sz w:val="28"/>
+          <w:szCs w:val="28"/>
+          <w14:textOutline w14:w="0" w14:cap="flat" w14:cmpd="sng" w14:algn="ctr">
+            <w14:noFill/>
+            <w14:prstDash w14:val="solid"/>
+            <w14:round/>
+          </w14:textOutline>
+        </w:rPr>
+        <w:t xml:space="preserve"> (Authentication Service): </w:t>
+      </w:r>
+      <w:r>
+        <w:rPr>
+          <w:rFonts w:asciiTheme="majorHAnsi" w:eastAsiaTheme="majorEastAsia" w:hAnsiTheme="majorHAnsi" w:cstheme="majorBidi"/>
+          <w:bCs/>
+          <w:color w:val="000000" w:themeColor="text1"/>
+          <w:sz w:val="28"/>
+          <w:szCs w:val="28"/>
+          <w:rtl/>
+          <w14:textOutline w14:w="0" w14:cap="flat" w14:cmpd="sng" w14:algn="ctr">
+            <w14:noFill/>
+            <w14:prstDash w14:val="solid"/>
+            <w14:round/>
+          </w14:textOutline>
+        </w:rPr>
+        <w:t>مسئول بررسی شماره دانشجویی و رمز عبور و تضمین امنیت ورود به سیستم است</w:t>
+      </w:r>
+      <w:r>
+        <w:rPr>
+          <w:rFonts w:asciiTheme="majorHAnsi" w:eastAsiaTheme="majorEastAsia" w:hAnsiTheme="majorHAnsi" w:cstheme="majorBidi"/>
+          <w:bCs/>
+          <w:color w:val="000000" w:themeColor="text1"/>
+          <w:sz w:val="28"/>
+          <w:szCs w:val="28"/>
+          <w14:textOutline w14:w="0" w14:cap="flat" w14:cmpd="sng" w14:algn="ctr">
+            <w14:noFill/>
+            <w14:prstDash w14:val="solid"/>
+            <w14:round/>
+          </w14:textOutline>
+        </w:rPr>
+        <w:t>.</w:t>
+      </w:r>
+    </w:p>
+    <w:p>
+      <w:pPr>
+        <w:numPr>
+          <w:ilvl w:val="0"/>
+          <w:numId w:val="11"/>
+        </w:numPr>
+        <w:bidi/>
+        <w:rPr>
+          <w:rFonts w:asciiTheme="majorHAnsi" w:eastAsiaTheme="majorEastAsia" w:hAnsiTheme="majorHAnsi" w:cstheme="majorBidi"/>
+          <w:bCs/>
+          <w:color w:val="000000" w:themeColor="text1"/>
+          <w:sz w:val="28"/>
+          <w:szCs w:val="28"/>
+          <w14:textOutline w14:w="0" w14:cap="flat" w14:cmpd="sng" w14:algn="ctr">
+            <w14:noFill/>
+            <w14:prstDash w14:val="solid"/>
+            <w14:round/>
+          </w14:textOutline>
+        </w:rPr>
+      </w:pPr>
+      <w:r>
+        <w:rPr>
+          <w:rFonts w:asciiTheme="majorHAnsi" w:eastAsiaTheme="majorEastAsia" w:hAnsiTheme="majorHAnsi" w:cstheme="majorBidi"/>
+          <w:bCs/>
+          <w:color w:val="000000" w:themeColor="text1"/>
+          <w:sz w:val="28"/>
+          <w:szCs w:val="28"/>
+          <w:rtl/>
+          <w14:textOutline w14:w="0" w14:cap="flat" w14:cmpd="sng" w14:algn="ctr">
+            <w14:noFill/>
+            <w14:prstDash w14:val="solid"/>
+            <w14:round/>
+          </w14:textOutline>
+        </w:rPr>
+        <w:t>مدیریت کاربران و نقش‌ها</w:t>
+      </w:r>
+      <w:r>
+        <w:rPr>
+          <w:rFonts w:asciiTheme="majorHAnsi" w:eastAsiaTheme="majorEastAsia" w:hAnsiTheme="majorHAnsi" w:cstheme="majorBidi"/>
+          <w:bCs/>
+          <w:color w:val="000000" w:themeColor="text1"/>
+          <w:sz w:val="28"/>
+          <w:szCs w:val="28"/>
+          <w14:textOutline w14:w="0" w14:cap="flat" w14:cmpd="sng" w14:algn="ctr">
+            <w14:noFill/>
+            <w14:prstDash w14:val="solid"/>
+            <w14:round/>
+          </w14:textOutline>
+        </w:rPr>
+        <w:t xml:space="preserve">: </w:t>
+      </w:r>
+      <w:r>
+        <w:rPr>
+          <w:rFonts w:asciiTheme="majorHAnsi" w:eastAsiaTheme="majorEastAsia" w:hAnsiTheme="majorHAnsi" w:cstheme="majorBidi"/>
+          <w:bCs/>
+          <w:color w:val="000000" w:themeColor="text1"/>
+          <w:sz w:val="28"/>
+          <w:szCs w:val="28"/>
+          <w:rtl/>
+          <w14:textOutline w14:w="0" w14:cap="flat" w14:cmpd="sng" w14:algn="ctr">
+            <w14:noFill/>
+            <w14:prstDash w14:val="solid"/>
+            <w14:round/>
+          </w14:textOutline>
+        </w:rPr>
+        <w:t>تفکیک دسترسی‌های ادمین و دانشجو در این بخش انجام می‌شود</w:t>
+      </w:r>
+      <w:r>
+        <w:rPr>
+          <w:rFonts w:asciiTheme="majorHAnsi" w:eastAsiaTheme="majorEastAsia" w:hAnsiTheme="majorHAnsi" w:cstheme="majorBidi"/>
+          <w:bCs/>
+          <w:color w:val="000000" w:themeColor="text1"/>
+          <w:sz w:val="28"/>
+          <w:szCs w:val="28"/>
+          <w14:textOutline w14:w="0" w14:cap="flat" w14:cmpd="sng" w14:algn="ctr">
+            <w14:noFill/>
+            <w14:prstDash w14:val="solid"/>
+            <w14:round/>
+          </w14:textOutline>
+        </w:rPr>
+        <w:t>.</w:t>
+      </w:r>
+    </w:p>
+    <w:p>
+      <w:pPr>
+        <w:numPr>
+          <w:ilvl w:val="0"/>
+          <w:numId w:val="11"/>
+        </w:numPr>
+        <w:bidi/>
+        <w:rPr>
+          <w:rFonts w:asciiTheme="majorHAnsi" w:eastAsiaTheme="majorEastAsia" w:hAnsiTheme="majorHAnsi" w:cstheme="majorBidi"/>
+          <w:bCs/>
+          <w:color w:val="000000" w:themeColor="text1"/>
+          <w:sz w:val="28"/>
+          <w:szCs w:val="28"/>
+          <w14:textOutline w14:w="0" w14:cap="flat" w14:cmpd="sng" w14:algn="ctr">
+            <w14:noFill/>
+            <w14:prstDash w14:val="solid"/>
+            <w14:round/>
+          </w14:textOutline>
+        </w:rPr>
+      </w:pPr>
+      <w:r>
+        <w:rPr>
+          <w:rFonts w:asciiTheme="majorHAnsi" w:eastAsiaTheme="majorEastAsia" w:hAnsiTheme="majorHAnsi" w:cstheme="majorBidi"/>
+          <w:bCs/>
+          <w:color w:val="000000" w:themeColor="text1"/>
+          <w:sz w:val="28"/>
+          <w:szCs w:val="28"/>
+          <w:rtl/>
+          <w14:textOutline w14:w="0" w14:cap="flat" w14:cmpd="sng" w14:algn="ctr">
+            <w14:noFill/>
+            <w14:prstDash w14:val="solid"/>
+            <w14:round/>
+          </w14:textOutline>
+        </w:rPr>
+        <w:t>سرویس تخصیص منابع</w:t>
+      </w:r>
+      <w:r>
+        <w:rPr>
+          <w:rFonts w:asciiTheme="majorHAnsi" w:eastAsiaTheme="majorEastAsia" w:hAnsiTheme="majorHAnsi" w:cstheme="majorBidi"/>
+          <w:bCs/>
+          <w:color w:val="000000" w:themeColor="text1"/>
+          <w:sz w:val="28"/>
+          <w:szCs w:val="28"/>
+          <w14:textOutline w14:w="0" w14:cap="flat" w14:cmpd="sng" w14:algn="ctr">
+            <w14:noFill/>
+            <w14:prstDash w14:val="solid"/>
+            <w14:round/>
+          </w14:textOutline>
+        </w:rPr>
+        <w:t xml:space="preserve">: </w:t>
+      </w:r>
+      <w:r>
+        <w:rPr>
+          <w:rFonts w:asciiTheme="majorHAnsi" w:eastAsiaTheme="majorEastAsia" w:hAnsiTheme="majorHAnsi" w:cstheme="majorBidi"/>
+          <w:bCs/>
+          <w:color w:val="000000" w:themeColor="text1"/>
+          <w:sz w:val="28"/>
+          <w:szCs w:val="28"/>
+          <w:rtl/>
+          <w14:textOutline w14:w="0" w14:cap="flat" w14:cmpd="sng" w14:algn="ctr">
+            <w14:noFill/>
+            <w14:prstDash w14:val="solid"/>
+            <w14:round/>
+          </w14:textOutline>
+        </w:rPr>
+        <w:t>قلب اصلی سیستم است که وظیفه پیدا کردن میز خالی و تخصیص خودکار آن به دانشجو را بر عهده دارد تا از تداخل جلوگیری کند</w:t>
+      </w:r>
+      <w:r>
+        <w:rPr>
+          <w:rFonts w:asciiTheme="majorHAnsi" w:eastAsiaTheme="majorEastAsia" w:hAnsiTheme="majorHAnsi" w:cstheme="majorBidi"/>
+          <w:bCs/>
+          <w:color w:val="000000" w:themeColor="text1"/>
+          <w:sz w:val="28"/>
+          <w:szCs w:val="28"/>
+          <w14:textOutline w14:w="0" w14:cap="flat" w14:cmpd="sng" w14:algn="ctr">
+            <w14:noFill/>
+            <w14:prstDash w14:val="solid"/>
+            <w14:round/>
+          </w14:textOutline>
+        </w:rPr>
+        <w:t>.</w:t>
+      </w:r>
+    </w:p>
+    <w:p>
+      <w:pPr>
+        <w:numPr>
+          <w:ilvl w:val="0"/>
+          <w:numId w:val="11"/>
+        </w:numPr>
+        <w:bidi/>
+        <w:rPr>
+          <w:rFonts w:asciiTheme="majorHAnsi" w:eastAsiaTheme="majorEastAsia" w:hAnsiTheme="majorHAnsi" w:cstheme="majorBidi"/>
+          <w:bCs/>
+          <w:color w:val="000000" w:themeColor="text1"/>
+          <w:sz w:val="28"/>
+          <w:szCs w:val="28"/>
+          <w14:textOutline w14:w="0" w14:cap="flat" w14:cmpd="sng" w14:algn="ctr">
+            <w14:noFill/>
+            <w14:prstDash w14:val="solid"/>
+            <w14:round/>
+          </w14:textOutline>
+        </w:rPr>
+      </w:pPr>
+      <w:r>
+        <w:rPr>
+          <w:rFonts w:asciiTheme="majorHAnsi" w:eastAsiaTheme="majorEastAsia" w:hAnsiTheme="majorHAnsi" w:cstheme="majorBidi"/>
+          <w:bCs/>
+          <w:color w:val="000000" w:themeColor="text1"/>
+          <w:sz w:val="28"/>
+          <w:szCs w:val="28"/>
+          <w:rtl/>
+          <w14:textOutline w14:w="0" w14:cap="flat" w14:cmpd="sng" w14:algn="ctr">
+            <w14:noFill/>
+            <w14:prstDash w14:val="solid"/>
+            <w14:round/>
+          </w14:textOutline>
+        </w:rPr>
+        <w:t>مدیریت رزرو و حضور</w:t>
+      </w:r>
+      <w:r>
+        <w:rPr>
+          <w:rFonts w:asciiTheme="majorHAnsi" w:eastAsiaTheme="majorEastAsia" w:hAnsiTheme="majorHAnsi" w:cstheme="majorBidi"/>
+          <w:bCs/>
+          <w:color w:val="000000" w:themeColor="text1"/>
+          <w:sz w:val="28"/>
+          <w:szCs w:val="28"/>
+          <w14:textOutline w14:w="0" w14:cap="flat" w14:cmpd="sng" w14:algn="ctr">
+            <w14:noFill/>
+            <w14:prstDash w14:val="solid"/>
+            <w14:round/>
+          </w14:textOutline>
+        </w:rPr>
+        <w:t xml:space="preserve">: </w:t>
+      </w:r>
+      <w:r>
+        <w:rPr>
+          <w:rFonts w:asciiTheme="majorHAnsi" w:eastAsiaTheme="majorEastAsia" w:hAnsiTheme="majorHAnsi" w:cstheme="majorBidi"/>
+          <w:bCs/>
+          <w:color w:val="000000" w:themeColor="text1"/>
+          <w:sz w:val="28"/>
+          <w:szCs w:val="28"/>
+          <w:rtl/>
+          <w14:textOutline w14:w="0" w14:cap="flat" w14:cmpd="sng" w14:algn="ctr">
+            <w14:noFill/>
+            <w14:prstDash w14:val="solid"/>
+            <w14:round/>
+          </w14:textOutline>
+        </w:rPr>
+        <w:t>این کامپوننت وضعیت فعلی میزها و مدت زمان استفاده از هر سیستم را رصد می‌کند</w:t>
+      </w:r>
+      <w:r>
+        <w:rPr>
+          <w:rFonts w:asciiTheme="majorHAnsi" w:eastAsiaTheme="majorEastAsia" w:hAnsiTheme="majorHAnsi" w:cstheme="majorBidi"/>
+          <w:bCs/>
+          <w:color w:val="000000" w:themeColor="text1"/>
+          <w:sz w:val="28"/>
+          <w:szCs w:val="28"/>
+          <w14:textOutline w14:w="0" w14:cap="flat" w14:cmpd="sng" w14:algn="ctr">
+            <w14:noFill/>
+            <w14:prstDash w14:val="solid"/>
+            <w14:round/>
+          </w14:textOutline>
+        </w:rPr>
+        <w:t>.</w:t>
+      </w:r>
+    </w:p>
+    <w:p>
+      <w:pPr>
+        <w:numPr>
+          <w:ilvl w:val="0"/>
+          <w:numId w:val="11"/>
+        </w:numPr>
+        <w:bidi/>
+        <w:rPr>
+          <w:rFonts w:asciiTheme="majorHAnsi" w:eastAsiaTheme="majorEastAsia" w:hAnsiTheme="majorHAnsi" w:cstheme="majorBidi"/>
+          <w:bCs/>
+          <w:color w:val="000000" w:themeColor="text1"/>
+          <w:sz w:val="28"/>
+          <w:szCs w:val="28"/>
+          <w14:textOutline w14:w="0" w14:cap="flat" w14:cmpd="sng" w14:algn="ctr">
+            <w14:noFill/>
+            <w14:prstDash w14:val="solid"/>
+            <w14:round/>
+          </w14:textOutline>
+        </w:rPr>
+      </w:pPr>
+      <w:r>
+        <w:rPr>
+          <w:rFonts w:asciiTheme="majorHAnsi" w:eastAsiaTheme="majorEastAsia" w:hAnsiTheme="majorHAnsi" w:cstheme="majorBidi"/>
+          <w:bCs/>
+          <w:color w:val="000000" w:themeColor="text1"/>
+          <w:sz w:val="28"/>
+          <w:szCs w:val="28"/>
+          <w:rtl/>
+          <w14:textOutline w14:w="0" w14:cap="flat" w14:cmpd="sng" w14:algn="ctr">
+            <w14:noFill/>
+            <w14:prstDash w14:val="solid"/>
+            <w14:round/>
+          </w14:textOutline>
+        </w:rPr>
+        <w:t>سرویس گزارش خرابی</w:t>
+      </w:r>
+      <w:r>
+        <w:rPr>
+          <w:rFonts w:asciiTheme="majorHAnsi" w:eastAsiaTheme="majorEastAsia" w:hAnsiTheme="majorHAnsi" w:cstheme="majorBidi"/>
+          <w:bCs/>
+          <w:color w:val="000000" w:themeColor="text1"/>
+          <w:sz w:val="28"/>
+          <w:szCs w:val="28"/>
+          <w14:textOutline w14:w="0" w14:cap="flat" w14:cmpd="sng" w14:algn="ctr">
+            <w14:noFill/>
+            <w14:prstDash w14:val="solid"/>
+            <w14:round/>
+          </w14:textOutline>
+        </w:rPr>
+        <w:t xml:space="preserve">: </w:t>
+      </w:r>
+      <w:r>
+        <w:rPr>
+          <w:rFonts w:asciiTheme="majorHAnsi" w:eastAsiaTheme="majorEastAsia" w:hAnsiTheme="majorHAnsi" w:cstheme="majorBidi"/>
+          <w:bCs/>
+          <w:color w:val="000000" w:themeColor="text1"/>
+          <w:sz w:val="28"/>
+          <w:szCs w:val="28"/>
+          <w:rtl/>
+          <w14:textOutline w14:w="0" w14:cap="flat" w14:cmpd="sng" w14:algn="ctr">
+            <w14:noFill/>
+            <w14:prstDash w14:val="solid"/>
+            <w14:round/>
+          </w14:textOutline>
+        </w:rPr>
+        <w:t>به دانشجویان اجازه می‌دهد مشکلات سخت‌افزاری یا نرم‌افزاری را ثبت کنند و مدیر را مطلع سازد</w:t>
+      </w:r>
+      <w:r>
+        <w:rPr>
+          <w:rFonts w:asciiTheme="majorHAnsi" w:eastAsiaTheme="majorEastAsia" w:hAnsiTheme="majorHAnsi" w:cstheme="majorBidi"/>
+          <w:bCs/>
+          <w:color w:val="000000" w:themeColor="text1"/>
+          <w:sz w:val="28"/>
+          <w:szCs w:val="28"/>
+          <w14:textOutline w14:w="0" w14:cap="flat" w14:cmpd="sng" w14:algn="ctr">
+            <w14:noFill/>
+            <w14:prstDash w14:val="solid"/>
+            <w14:round/>
+          </w14:textOutline>
+        </w:rPr>
+        <w:t>.</w:t>
+      </w:r>
+    </w:p>
+    <w:p>
+      <w:pPr>
+        <w:numPr>
+          <w:ilvl w:val="0"/>
+          <w:numId w:val="11"/>
+        </w:numPr>
+        <w:bidi/>
+        <w:rPr>
+          <w:rFonts w:asciiTheme="majorHAnsi" w:eastAsiaTheme="majorEastAsia" w:hAnsiTheme="majorHAnsi" w:cstheme="majorBidi"/>
+          <w:bCs/>
+          <w:color w:val="000000" w:themeColor="text1"/>
+          <w:sz w:val="28"/>
+          <w:szCs w:val="28"/>
+          <w14:textOutline w14:w="0" w14:cap="flat" w14:cmpd="sng" w14:algn="ctr">
+            <w14:noFill/>
+            <w14:prstDash w14:val="solid"/>
+            <w14:round/>
+          </w14:textOutline>
+        </w:rPr>
+      </w:pPr>
+      <w:r>
+        <w:rPr>
+          <w:rFonts w:asciiTheme="majorHAnsi" w:eastAsiaTheme="majorEastAsia" w:hAnsiTheme="majorHAnsi" w:cstheme="majorBidi"/>
+          <w:bCs/>
+          <w:color w:val="000000" w:themeColor="text1"/>
+          <w:sz w:val="28"/>
+          <w:szCs w:val="28"/>
+          <w:rtl/>
+          <w14:textOutline w14:w="0" w14:cap="flat" w14:cmpd="sng" w14:algn="ctr">
+            <w14:noFill/>
+            <w14:prstDash w14:val="solid"/>
+            <w14:round/>
+          </w14:textOutline>
+        </w:rPr>
+        <w:t>سرویس ثبت لاگ</w:t>
+      </w:r>
+      <w:r>
+        <w:rPr>
+          <w:rFonts w:asciiTheme="majorHAnsi" w:eastAsiaTheme="majorEastAsia" w:hAnsiTheme="majorHAnsi" w:cstheme="majorBidi"/>
+          <w:bCs/>
+          <w:color w:val="000000" w:themeColor="text1"/>
+          <w:sz w:val="28"/>
+          <w:szCs w:val="28"/>
+          <w14:textOutline w14:w="0" w14:cap="flat" w14:cmpd="sng" w14:algn="ctr">
+            <w14:noFill/>
+            <w14:prstDash w14:val="solid"/>
+            <w14:round/>
+          </w14:textOutline>
+        </w:rPr>
+        <w:t xml:space="preserve"> (Log): </w:t>
+      </w:r>
+      <w:r>
+        <w:rPr>
+          <w:rFonts w:asciiTheme="majorHAnsi" w:eastAsiaTheme="majorEastAsia" w:hAnsiTheme="majorHAnsi" w:cstheme="majorBidi"/>
+          <w:bCs/>
+          <w:color w:val="000000" w:themeColor="text1"/>
+          <w:sz w:val="28"/>
+          <w:szCs w:val="28"/>
+          <w:rtl/>
+          <w14:textOutline w14:w="0" w14:cap="flat" w14:cmpd="sng" w14:algn="ctr">
+            <w14:noFill/>
+            <w14:prstDash w14:val="solid"/>
+            <w14:round/>
+          </w14:textOutline>
+        </w:rPr>
+        <w:t>برای گزارش‌گیری دقیق ادمین، زمان دقیق ورود و خروج هر فرد را در دیتابیس ثبت می‌کند</w:t>
+      </w:r>
+      <w:r>
+        <w:rPr>
+          <w:rFonts w:asciiTheme="majorHAnsi" w:eastAsiaTheme="majorEastAsia" w:hAnsiTheme="majorHAnsi" w:cstheme="majorBidi"/>
+          <w:bCs/>
+          <w:color w:val="000000" w:themeColor="text1"/>
+          <w:sz w:val="28"/>
+          <w:szCs w:val="28"/>
+          <w14:textOutline w14:w="0" w14:cap="flat" w14:cmpd="sng" w14:algn="ctr">
+            <w14:noFill/>
+            <w14:prstDash w14:val="solid"/>
+            <w14:round/>
+          </w14:textOutline>
+        </w:rPr>
+        <w:t>.</w:t>
+      </w:r>
+    </w:p>
+    <w:p>
+      <w:pPr>
+        <w:numPr>
+          <w:ilvl w:val="0"/>
+          <w:numId w:val="11"/>
+        </w:numPr>
+        <w:bidi/>
+        <w:rPr>
+          <w:rFonts w:asciiTheme="majorHAnsi" w:eastAsiaTheme="majorEastAsia" w:hAnsiTheme="majorHAnsi" w:cstheme="majorBidi"/>
+          <w:bCs/>
+          <w:color w:val="000000" w:themeColor="text1"/>
+          <w:sz w:val="28"/>
+          <w:szCs w:val="28"/>
+          <w14:textOutline w14:w="0" w14:cap="flat" w14:cmpd="sng" w14:algn="ctr">
+            <w14:noFill/>
+            <w14:prstDash w14:val="solid"/>
+            <w14:round/>
+          </w14:textOutline>
+        </w:rPr>
+      </w:pPr>
+      <w:r>
+        <w:rPr>
+          <w:rFonts w:asciiTheme="majorHAnsi" w:eastAsiaTheme="majorEastAsia" w:hAnsiTheme="majorHAnsi" w:cstheme="majorBidi"/>
+          <w:bCs/>
+          <w:color w:val="000000" w:themeColor="text1"/>
+          <w:sz w:val="28"/>
+          <w:szCs w:val="28"/>
+          <w:rtl/>
+          <w14:textOutline w14:w="0" w14:cap="flat" w14:cmpd="sng" w14:algn="ctr">
+            <w14:noFill/>
+            <w14:prstDash w14:val="solid"/>
+            <w14:round/>
+          </w14:textOutline>
+        </w:rPr>
+        <w:t>سرویس اطلاع‌رسانی</w:t>
+      </w:r>
+      <w:r>
+        <w:rPr>
+          <w:rFonts w:asciiTheme="majorHAnsi" w:eastAsiaTheme="majorEastAsia" w:hAnsiTheme="majorHAnsi" w:cstheme="majorBidi"/>
+          <w:bCs/>
+          <w:color w:val="000000" w:themeColor="text1"/>
+          <w:sz w:val="28"/>
+          <w:szCs w:val="28"/>
+          <w14:textOutline w14:w="0" w14:cap="flat" w14:cmpd="sng" w14:algn="ctr">
+            <w14:noFill/>
+            <w14:prstDash w14:val="solid"/>
+            <w14:round/>
+          </w14:textOutline>
+        </w:rPr>
+        <w:t xml:space="preserve">: </w:t>
+      </w:r>
+      <w:r>
+        <w:rPr>
+          <w:rFonts w:asciiTheme="majorHAnsi" w:eastAsiaTheme="majorEastAsia" w:hAnsiTheme="majorHAnsi" w:cstheme="majorBidi"/>
+          <w:bCs/>
+          <w:color w:val="000000" w:themeColor="text1"/>
+          <w:sz w:val="28"/>
+          <w:szCs w:val="28"/>
+          <w:rtl/>
+          <w14:textOutline w14:w="0" w14:cap="flat" w14:cmpd="sng" w14:algn="ctr">
+            <w14:noFill/>
+            <w14:prstDash w14:val="solid"/>
+            <w14:round/>
+          </w14:textOutline>
+        </w:rPr>
+        <w:t>وظیفه ارسال هشدارها به ادمین (مثلاً در صورت گزارش خرابی) را بر عهده دارد</w:t>
+      </w:r>
+      <w:r>
+        <w:rPr>
+          <w:rFonts w:asciiTheme="majorHAnsi" w:eastAsiaTheme="majorEastAsia" w:hAnsiTheme="majorHAnsi" w:cstheme="majorBidi"/>
+          <w:bCs/>
+          <w:color w:val="000000" w:themeColor="text1"/>
+          <w:sz w:val="28"/>
+          <w:szCs w:val="28"/>
+          <w14:textOutline w14:w="0" w14:cap="flat" w14:cmpd="sng" w14:algn="ctr">
+            <w14:noFill/>
+            <w14:prstDash w14:val="solid"/>
+            <w14:round/>
+          </w14:textOutline>
+        </w:rPr>
+        <w:t>.</w:t>
       </w:r>
     </w:p>
     <w:p>
       <w:pPr>
         <w:bidi/>
+        <w:rPr>
+          <w:rFonts w:asciiTheme="majorHAnsi" w:eastAsiaTheme="majorEastAsia" w:hAnsiTheme="majorHAnsi" w:cstheme="majorBidi"/>
+          <w:bCs/>
+          <w:color w:val="000000" w:themeColor="text1"/>
+          <w:sz w:val="28"/>
+          <w:szCs w:val="28"/>
+          <w14:textOutline w14:w="0" w14:cap="flat" w14:cmpd="sng" w14:algn="ctr">
+            <w14:noFill/>
+            <w14:prstDash w14:val="solid"/>
+            <w14:round/>
+          </w14:textOutline>
+        </w:rPr>
       </w:pPr>
       <w:r>
-        <w:t>Presentation Layer:</w:t>
+        <w:rPr>
+          <w:rFonts w:asciiTheme="majorHAnsi" w:eastAsiaTheme="majorEastAsia" w:hAnsiTheme="majorHAnsi" w:cstheme="majorBidi"/>
+          <w:bCs/>
+          <w:color w:val="000000" w:themeColor="text1"/>
+          <w:sz w:val="28"/>
+          <w:szCs w:val="28"/>
+          <w:rtl/>
+          <w:lang w:bidi="fa-IR"/>
+          <w14:textOutline w14:w="0" w14:cap="flat" w14:cmpd="sng" w14:algn="ctr">
+            <w14:noFill/>
+            <w14:prstDash w14:val="solid"/>
+            <w14:round/>
+          </w14:textOutline>
+        </w:rPr>
+        <w:t>۳</w:t>
       </w:r>
       <w:r>
-        <w:br/>
-        <w:t>- Web UI: رابط کاربری وب</w:t>
+        <w:rPr>
+          <w:rFonts w:asciiTheme="majorHAnsi" w:eastAsiaTheme="majorEastAsia" w:hAnsiTheme="majorHAnsi" w:cstheme="majorBidi"/>
+          <w:bCs/>
+          <w:color w:val="000000" w:themeColor="text1"/>
+          <w:sz w:val="28"/>
+          <w:szCs w:val="28"/>
+          <w14:textOutline w14:w="0" w14:cap="flat" w14:cmpd="sng" w14:algn="ctr">
+            <w14:noFill/>
+            <w14:prstDash w14:val="solid"/>
+            <w14:round/>
+          </w14:textOutline>
+        </w:rPr>
+        <w:t xml:space="preserve">. </w:t>
       </w:r>
       <w:r>
-        <w:br/>
+        <w:rPr>
+          <w:rFonts w:asciiTheme="majorHAnsi" w:eastAsiaTheme="majorEastAsia" w:hAnsiTheme="majorHAnsi" w:cstheme="majorBidi"/>
+          <w:bCs/>
+          <w:color w:val="000000" w:themeColor="text1"/>
+          <w:sz w:val="28"/>
+          <w:szCs w:val="28"/>
+          <w:rtl/>
+          <w14:textOutline w14:w="0" w14:cap="flat" w14:cmpd="sng" w14:algn="ctr">
+            <w14:noFill/>
+            <w14:prstDash w14:val="solid"/>
+            <w14:round/>
+          </w14:textOutline>
+        </w:rPr>
+        <w:t>لایه داده</w:t>
       </w:r>
       <w:r>
-        <w:br/>
-        <w:t>Business Layer:</w:t>
-      </w:r>
-      <w:r>
-        <w:br/>
-        <w:t>- Authentication Service</w:t>
-      </w:r>
-      <w:r>
-        <w:br/>
-        <w:t>- User &amp; Role Management</w:t>
-      </w:r>
-      <w:r>
-        <w:br/>
-        <w:t>- Seat / Computer Management</w:t>
-      </w:r>
-      <w:r>
-        <w:br/>
-        <w:t>- Reservation Management</w:t>
-      </w:r>
-      <w:r>
-        <w:br/>
-        <w:t>- Fault Report Management</w:t>
-      </w:r>
-      <w:r>
-        <w:br/>
-        <w:t>- Notification Service</w:t>
-      </w:r>
-      <w:r>
-        <w:br/>
-      </w:r>
-      <w:r>
-        <w:br/>
-        <w:t>Data Layer:</w:t>
-      </w:r>
-      <w:r>
-        <w:br/>
-        <w:t>- Database</w:t>
+        <w:rPr>
+          <w:rFonts w:asciiTheme="majorHAnsi" w:eastAsiaTheme="majorEastAsia" w:hAnsiTheme="majorHAnsi" w:cstheme="majorBidi"/>
+          <w:bCs/>
+          <w:color w:val="000000" w:themeColor="text1"/>
+          <w:sz w:val="28"/>
+          <w:szCs w:val="28"/>
+          <w14:textOutline w14:w="0" w14:cap="flat" w14:cmpd="sng" w14:algn="ctr">
+            <w14:noFill/>
+            <w14:prstDash w14:val="solid"/>
+            <w14:round/>
+          </w14:textOutline>
+        </w:rPr>
+        <w:t xml:space="preserve"> (Data Layer):</w:t>
       </w:r>
     </w:p>
     <w:p>
       <w:pPr>
-        <w:pStyle w:val="Heading2"/>
+        <w:numPr>
+          <w:ilvl w:val="0"/>
+          <w:numId w:val="12"/>
+        </w:numPr>
         <w:bidi/>
+        <w:rPr>
+          <w:rFonts w:asciiTheme="majorHAnsi" w:eastAsiaTheme="majorEastAsia" w:hAnsiTheme="majorHAnsi" w:cstheme="majorBidi"/>
+          <w:bCs/>
+          <w:color w:val="000000" w:themeColor="text1"/>
+          <w:sz w:val="28"/>
+          <w:szCs w:val="28"/>
+          <w14:textOutline w14:w="0" w14:cap="flat" w14:cmpd="sng" w14:algn="ctr">
+            <w14:noFill/>
+            <w14:prstDash w14:val="solid"/>
+            <w14:round/>
+          </w14:textOutline>
+        </w:rPr>
       </w:pPr>
       <w:r>
-        <w:t>۴. نحوه نمایش نمودار با PlantUML</w:t>
+        <w:rPr>
+          <w:rFonts w:asciiTheme="majorHAnsi" w:eastAsiaTheme="majorEastAsia" w:hAnsiTheme="majorHAnsi" w:cstheme="majorBidi"/>
+          <w:bCs/>
+          <w:color w:val="000000" w:themeColor="text1"/>
+          <w:sz w:val="28"/>
+          <w:szCs w:val="28"/>
+          <w:rtl/>
+          <w14:textOutline w14:w="0" w14:cap="flat" w14:cmpd="sng" w14:algn="ctr">
+            <w14:noFill/>
+            <w14:prstDash w14:val="solid"/>
+            <w14:round/>
+          </w14:textOutline>
+        </w:rPr>
+        <w:t>پایگاه داده مرکزی</w:t>
+      </w:r>
+      <w:r>
+        <w:rPr>
+          <w:rFonts w:asciiTheme="majorHAnsi" w:eastAsiaTheme="majorEastAsia" w:hAnsiTheme="majorHAnsi" w:cstheme="majorBidi"/>
+          <w:bCs/>
+          <w:color w:val="000000" w:themeColor="text1"/>
+          <w:sz w:val="28"/>
+          <w:szCs w:val="28"/>
+          <w14:textOutline w14:w="0" w14:cap="flat" w14:cmpd="sng" w14:algn="ctr">
+            <w14:noFill/>
+            <w14:prstDash w14:val="solid"/>
+            <w14:round/>
+          </w14:textOutline>
+        </w:rPr>
+        <w:t xml:space="preserve"> (Database): </w:t>
+      </w:r>
+      <w:r>
+        <w:rPr>
+          <w:rFonts w:asciiTheme="majorHAnsi" w:eastAsiaTheme="majorEastAsia" w:hAnsiTheme="majorHAnsi" w:cstheme="majorBidi"/>
+          <w:bCs/>
+          <w:color w:val="000000" w:themeColor="text1"/>
+          <w:sz w:val="28"/>
+          <w:szCs w:val="28"/>
+          <w:rtl/>
+          <w14:textOutline w14:w="0" w14:cap="flat" w14:cmpd="sng" w14:algn="ctr">
+            <w14:noFill/>
+            <w14:prstDash w14:val="solid"/>
+            <w14:round/>
+          </w14:textOutline>
+        </w:rPr>
+        <w:t>تمامی اطلاعات شامل لیست دانشجویان، وضعیت میزها، مشخصات نرم‌افزاری سیستم‌ها و تاریخچه ورود/خروج را به صورت امن ذخیره می‌کند</w:t>
+      </w:r>
+      <w:r>
+        <w:rPr>
+          <w:rFonts w:asciiTheme="majorHAnsi" w:eastAsiaTheme="majorEastAsia" w:hAnsiTheme="majorHAnsi" w:cstheme="majorBidi"/>
+          <w:bCs/>
+          <w:color w:val="000000" w:themeColor="text1"/>
+          <w:sz w:val="28"/>
+          <w:szCs w:val="28"/>
+          <w14:textOutline w14:w="0" w14:cap="flat" w14:cmpd="sng" w14:algn="ctr">
+            <w14:noFill/>
+            <w14:prstDash w14:val="solid"/>
+            <w14:round/>
+          </w14:textOutline>
+        </w:rPr>
+        <w:t>.</w:t>
       </w:r>
     </w:p>
     <w:p>
       <w:pPr>
         <w:bidi/>
+        <w:rPr>
+          <w:rFonts w:asciiTheme="majorHAnsi" w:eastAsiaTheme="majorEastAsia" w:hAnsiTheme="majorHAnsi" w:cstheme="majorBidi"/>
+          <w:bCs/>
+          <w:color w:val="000000" w:themeColor="text1"/>
+          <w:sz w:val="28"/>
+          <w:szCs w:val="28"/>
+          <w14:textOutline w14:w="0" w14:cap="flat" w14:cmpd="sng" w14:algn="ctr">
+            <w14:noFill/>
+            <w14:prstDash w14:val="solid"/>
+            <w14:round/>
+          </w14:textOutline>
+        </w:rPr>
       </w:pPr>
       <w:r>
-        <w:t>۱. ورود به سایت plantuml.com/plantuml</w:t>
+        <w:rPr>
+          <w:rFonts w:asciiTheme="majorHAnsi" w:eastAsiaTheme="majorEastAsia" w:hAnsiTheme="majorHAnsi" w:cstheme="majorBidi"/>
+          <w:bCs/>
+          <w:color w:val="000000" w:themeColor="text1"/>
+          <w:sz w:val="28"/>
+          <w:szCs w:val="28"/>
+          <w:rtl/>
+          <w:lang w:bidi="fa-IR"/>
+          <w14:textOutline w14:w="0" w14:cap="flat" w14:cmpd="sng" w14:algn="ctr">
+            <w14:noFill/>
+            <w14:prstDash w14:val="solid"/>
+            <w14:round/>
+          </w14:textOutline>
+        </w:rPr>
+        <w:lastRenderedPageBreak/>
+        <w:t>۴</w:t>
       </w:r>
       <w:r>
-        <w:br/>
-        <w:t>۲. کپی کد UML</w:t>
+        <w:rPr>
+          <w:rFonts w:asciiTheme="majorHAnsi" w:eastAsiaTheme="majorEastAsia" w:hAnsiTheme="majorHAnsi" w:cstheme="majorBidi"/>
+          <w:bCs/>
+          <w:color w:val="000000" w:themeColor="text1"/>
+          <w:sz w:val="28"/>
+          <w:szCs w:val="28"/>
+          <w14:textOutline w14:w="0" w14:cap="flat" w14:cmpd="sng" w14:algn="ctr">
+            <w14:noFill/>
+            <w14:prstDash w14:val="solid"/>
+            <w14:round/>
+          </w14:textOutline>
+        </w:rPr>
+        <w:t xml:space="preserve">. </w:t>
       </w:r>
       <w:r>
-        <w:br/>
-        <w:t>۳. قرار دادن کد در Editor</w:t>
+        <w:rPr>
+          <w:rFonts w:asciiTheme="majorHAnsi" w:eastAsiaTheme="majorEastAsia" w:hAnsiTheme="majorHAnsi" w:cstheme="majorBidi"/>
+          <w:bCs/>
+          <w:color w:val="000000" w:themeColor="text1"/>
+          <w:sz w:val="28"/>
+          <w:szCs w:val="28"/>
+          <w:rtl/>
+          <w14:textOutline w14:w="0" w14:cap="flat" w14:cmpd="sng" w14:algn="ctr">
+            <w14:noFill/>
+            <w14:prstDash w14:val="solid"/>
+            <w14:round/>
+          </w14:textOutline>
+        </w:rPr>
+        <w:t>تحلیل ارتباطات</w:t>
       </w:r>
       <w:r>
-        <w:br/>
-        <w:t>۴. مشاهده و دانلود تصویر نمودار</w:t>
+        <w:rPr>
+          <w:rFonts w:asciiTheme="majorHAnsi" w:eastAsiaTheme="majorEastAsia" w:hAnsiTheme="majorHAnsi" w:cstheme="majorBidi"/>
+          <w:bCs/>
+          <w:color w:val="000000" w:themeColor="text1"/>
+          <w:sz w:val="28"/>
+          <w:szCs w:val="28"/>
+          <w14:textOutline w14:w="0" w14:cap="flat" w14:cmpd="sng" w14:algn="ctr">
+            <w14:noFill/>
+            <w14:prstDash w14:val="solid"/>
+            <w14:round/>
+          </w14:textOutline>
+        </w:rPr>
+        <w:t xml:space="preserve">: </w:t>
+      </w:r>
+      <w:r>
+        <w:rPr>
+          <w:rFonts w:asciiTheme="majorHAnsi" w:eastAsiaTheme="majorEastAsia" w:hAnsiTheme="majorHAnsi" w:cstheme="majorBidi"/>
+          <w:bCs/>
+          <w:color w:val="000000" w:themeColor="text1"/>
+          <w:sz w:val="28"/>
+          <w:szCs w:val="28"/>
+          <w:rtl/>
+          <w14:textOutline w14:w="0" w14:cap="flat" w14:cmpd="sng" w14:algn="ctr">
+            <w14:noFill/>
+            <w14:prstDash w14:val="solid"/>
+            <w14:round/>
+          </w14:textOutline>
+        </w:rPr>
+        <w:t xml:space="preserve">این معماری بر اساس مدل </w:t>
+      </w:r>
+      <w:r>
+        <w:rPr>
+          <w:rFonts w:asciiTheme="majorHAnsi" w:eastAsiaTheme="majorEastAsia" w:hAnsiTheme="majorHAnsi" w:cstheme="majorBidi"/>
+          <w:bCs/>
+          <w:color w:val="000000" w:themeColor="text1"/>
+          <w:sz w:val="28"/>
+          <w:szCs w:val="28"/>
+          <w14:textOutline w14:w="0" w14:cap="flat" w14:cmpd="sng" w14:algn="ctr">
+            <w14:noFill/>
+            <w14:prstDash w14:val="solid"/>
+            <w14:round/>
+          </w14:textOutline>
+        </w:rPr>
+        <w:t xml:space="preserve">Decoupled </w:t>
+      </w:r>
+      <w:r>
+        <w:rPr>
+          <w:rFonts w:asciiTheme="majorHAnsi" w:eastAsiaTheme="majorEastAsia" w:hAnsiTheme="majorHAnsi" w:cstheme="majorBidi"/>
+          <w:bCs/>
+          <w:color w:val="000000" w:themeColor="text1"/>
+          <w:sz w:val="28"/>
+          <w:szCs w:val="28"/>
+          <w:rtl/>
+          <w14:textOutline w14:w="0" w14:cap="flat" w14:cmpd="sng" w14:algn="ctr">
+            <w14:noFill/>
+            <w14:prstDash w14:val="solid"/>
+            <w14:round/>
+          </w14:textOutline>
+        </w:rPr>
+        <w:t>طراحی شده است، به این معنی که هر کامپوننت وظیفه مشخصی دارد و در صورت نیاز به تغییر در یک بخش (مثلاً تغییر دیتابیس)، بقیه بخش‌های سیستم تحت تأثیر مستقیم قرار نمی‌گیرند</w:t>
+      </w:r>
+      <w:r>
+        <w:rPr>
+          <w:rFonts w:asciiTheme="majorHAnsi" w:eastAsiaTheme="majorEastAsia" w:hAnsiTheme="majorHAnsi" w:cstheme="majorBidi"/>
+          <w:bCs/>
+          <w:color w:val="000000" w:themeColor="text1"/>
+          <w:sz w:val="28"/>
+          <w:szCs w:val="28"/>
+          <w14:textOutline w14:w="0" w14:cap="flat" w14:cmpd="sng" w14:algn="ctr">
+            <w14:noFill/>
+            <w14:prstDash w14:val="solid"/>
+            <w14:round/>
+          </w14:textOutline>
+        </w:rPr>
+        <w:t>.</w:t>
       </w:r>
     </w:p>
     <w:p>
       <w:pPr>
         <w:bidi/>
+        <w:rPr>
+          <w:color w:val="000000" w:themeColor="text1"/>
+          <w14:textOutline w14:w="0" w14:cap="flat" w14:cmpd="sng" w14:algn="ctr">
+            <w14:noFill/>
+            <w14:prstDash w14:val="solid"/>
+            <w14:round/>
+          </w14:textOutline>
+        </w:rPr>
       </w:pPr>
     </w:p>
     <w:sectPr>
@@ -325,6 +1361,453 @@
       </w:rPr>
     </w:lvl>
   </w:abstractNum>
+  <w:abstractNum w:abstractNumId="9" w15:restartNumberingAfterBreak="0">
+    <w:nsid w:val="16310DA3"/>
+    <w:multiLevelType w:val="multilevel"/>
+    <w:tmpl w:val="AC0A83C8"/>
+    <w:lvl w:ilvl="0">
+      <w:start w:val="1"/>
+      <w:numFmt w:val="bullet"/>
+      <w:lvlText w:val=""/>
+      <w:lvlJc w:val="left"/>
+      <w:pPr>
+        <w:tabs>
+          <w:tab w:val="num" w:pos="720"/>
+        </w:tabs>
+        <w:ind w:left="720" w:hanging="360"/>
+      </w:pPr>
+      <w:rPr>
+        <w:rFonts w:ascii="Symbol" w:hAnsi="Symbol" w:hint="default"/>
+        <w:sz w:val="20"/>
+      </w:rPr>
+    </w:lvl>
+    <w:lvl w:ilvl="1" w:tentative="1">
+      <w:start w:val="1"/>
+      <w:numFmt w:val="bullet"/>
+      <w:lvlText w:val="o"/>
+      <w:lvlJc w:val="left"/>
+      <w:pPr>
+        <w:tabs>
+          <w:tab w:val="num" w:pos="1440"/>
+        </w:tabs>
+        <w:ind w:left="1440" w:hanging="360"/>
+      </w:pPr>
+      <w:rPr>
+        <w:rFonts w:ascii="Courier New" w:hAnsi="Courier New" w:hint="default"/>
+        <w:sz w:val="20"/>
+      </w:rPr>
+    </w:lvl>
+    <w:lvl w:ilvl="2" w:tentative="1">
+      <w:start w:val="1"/>
+      <w:numFmt w:val="bullet"/>
+      <w:lvlText w:val=""/>
+      <w:lvlJc w:val="left"/>
+      <w:pPr>
+        <w:tabs>
+          <w:tab w:val="num" w:pos="2160"/>
+        </w:tabs>
+        <w:ind w:left="2160" w:hanging="360"/>
+      </w:pPr>
+      <w:rPr>
+        <w:rFonts w:ascii="Wingdings" w:hAnsi="Wingdings" w:hint="default"/>
+        <w:sz w:val="20"/>
+      </w:rPr>
+    </w:lvl>
+    <w:lvl w:ilvl="3" w:tentative="1">
+      <w:start w:val="1"/>
+      <w:numFmt w:val="bullet"/>
+      <w:lvlText w:val=""/>
+      <w:lvlJc w:val="left"/>
+      <w:pPr>
+        <w:tabs>
+          <w:tab w:val="num" w:pos="2880"/>
+        </w:tabs>
+        <w:ind w:left="2880" w:hanging="360"/>
+      </w:pPr>
+      <w:rPr>
+        <w:rFonts w:ascii="Wingdings" w:hAnsi="Wingdings" w:hint="default"/>
+        <w:sz w:val="20"/>
+      </w:rPr>
+    </w:lvl>
+    <w:lvl w:ilvl="4" w:tentative="1">
+      <w:start w:val="1"/>
+      <w:numFmt w:val="bullet"/>
+      <w:lvlText w:val=""/>
+      <w:lvlJc w:val="left"/>
+      <w:pPr>
+        <w:tabs>
+          <w:tab w:val="num" w:pos="3600"/>
+        </w:tabs>
+        <w:ind w:left="3600" w:hanging="360"/>
+      </w:pPr>
+      <w:rPr>
+        <w:rFonts w:ascii="Wingdings" w:hAnsi="Wingdings" w:hint="default"/>
+        <w:sz w:val="20"/>
+      </w:rPr>
+    </w:lvl>
+    <w:lvl w:ilvl="5" w:tentative="1">
+      <w:start w:val="1"/>
+      <w:numFmt w:val="bullet"/>
+      <w:lvlText w:val=""/>
+      <w:lvlJc w:val="left"/>
+      <w:pPr>
+        <w:tabs>
+          <w:tab w:val="num" w:pos="4320"/>
+        </w:tabs>
+        <w:ind w:left="4320" w:hanging="360"/>
+      </w:pPr>
+      <w:rPr>
+        <w:rFonts w:ascii="Wingdings" w:hAnsi="Wingdings" w:hint="default"/>
+        <w:sz w:val="20"/>
+      </w:rPr>
+    </w:lvl>
+    <w:lvl w:ilvl="6" w:tentative="1">
+      <w:start w:val="1"/>
+      <w:numFmt w:val="bullet"/>
+      <w:lvlText w:val=""/>
+      <w:lvlJc w:val="left"/>
+      <w:pPr>
+        <w:tabs>
+          <w:tab w:val="num" w:pos="5040"/>
+        </w:tabs>
+        <w:ind w:left="5040" w:hanging="360"/>
+      </w:pPr>
+      <w:rPr>
+        <w:rFonts w:ascii="Wingdings" w:hAnsi="Wingdings" w:hint="default"/>
+        <w:sz w:val="20"/>
+      </w:rPr>
+    </w:lvl>
+    <w:lvl w:ilvl="7" w:tentative="1">
+      <w:start w:val="1"/>
+      <w:numFmt w:val="bullet"/>
+      <w:lvlText w:val=""/>
+      <w:lvlJc w:val="left"/>
+      <w:pPr>
+        <w:tabs>
+          <w:tab w:val="num" w:pos="5760"/>
+        </w:tabs>
+        <w:ind w:left="5760" w:hanging="360"/>
+      </w:pPr>
+      <w:rPr>
+        <w:rFonts w:ascii="Wingdings" w:hAnsi="Wingdings" w:hint="default"/>
+        <w:sz w:val="20"/>
+      </w:rPr>
+    </w:lvl>
+    <w:lvl w:ilvl="8" w:tentative="1">
+      <w:start w:val="1"/>
+      <w:numFmt w:val="bullet"/>
+      <w:lvlText w:val=""/>
+      <w:lvlJc w:val="left"/>
+      <w:pPr>
+        <w:tabs>
+          <w:tab w:val="num" w:pos="6480"/>
+        </w:tabs>
+        <w:ind w:left="6480" w:hanging="360"/>
+      </w:pPr>
+      <w:rPr>
+        <w:rFonts w:ascii="Wingdings" w:hAnsi="Wingdings" w:hint="default"/>
+        <w:sz w:val="20"/>
+      </w:rPr>
+    </w:lvl>
+  </w:abstractNum>
+  <w:abstractNum w:abstractNumId="10" w15:restartNumberingAfterBreak="0">
+    <w:nsid w:val="496E4F7F"/>
+    <w:multiLevelType w:val="multilevel"/>
+    <w:tmpl w:val="127C8112"/>
+    <w:lvl w:ilvl="0">
+      <w:start w:val="1"/>
+      <w:numFmt w:val="bullet"/>
+      <w:lvlText w:val=""/>
+      <w:lvlJc w:val="left"/>
+      <w:pPr>
+        <w:tabs>
+          <w:tab w:val="num" w:pos="720"/>
+        </w:tabs>
+        <w:ind w:left="720" w:hanging="360"/>
+      </w:pPr>
+      <w:rPr>
+        <w:rFonts w:ascii="Symbol" w:hAnsi="Symbol" w:hint="default"/>
+        <w:sz w:val="20"/>
+      </w:rPr>
+    </w:lvl>
+    <w:lvl w:ilvl="1" w:tentative="1">
+      <w:start w:val="1"/>
+      <w:numFmt w:val="bullet"/>
+      <w:lvlText w:val="o"/>
+      <w:lvlJc w:val="left"/>
+      <w:pPr>
+        <w:tabs>
+          <w:tab w:val="num" w:pos="1440"/>
+        </w:tabs>
+        <w:ind w:left="1440" w:hanging="360"/>
+      </w:pPr>
+      <w:rPr>
+        <w:rFonts w:ascii="Courier New" w:hAnsi="Courier New" w:hint="default"/>
+        <w:sz w:val="20"/>
+      </w:rPr>
+    </w:lvl>
+    <w:lvl w:ilvl="2" w:tentative="1">
+      <w:start w:val="1"/>
+      <w:numFmt w:val="bullet"/>
+      <w:lvlText w:val=""/>
+      <w:lvlJc w:val="left"/>
+      <w:pPr>
+        <w:tabs>
+          <w:tab w:val="num" w:pos="2160"/>
+        </w:tabs>
+        <w:ind w:left="2160" w:hanging="360"/>
+      </w:pPr>
+      <w:rPr>
+        <w:rFonts w:ascii="Wingdings" w:hAnsi="Wingdings" w:hint="default"/>
+        <w:sz w:val="20"/>
+      </w:rPr>
+    </w:lvl>
+    <w:lvl w:ilvl="3" w:tentative="1">
+      <w:start w:val="1"/>
+      <w:numFmt w:val="bullet"/>
+      <w:lvlText w:val=""/>
+      <w:lvlJc w:val="left"/>
+      <w:pPr>
+        <w:tabs>
+          <w:tab w:val="num" w:pos="2880"/>
+        </w:tabs>
+        <w:ind w:left="2880" w:hanging="360"/>
+      </w:pPr>
+      <w:rPr>
+        <w:rFonts w:ascii="Wingdings" w:hAnsi="Wingdings" w:hint="default"/>
+        <w:sz w:val="20"/>
+      </w:rPr>
+    </w:lvl>
+    <w:lvl w:ilvl="4" w:tentative="1">
+      <w:start w:val="1"/>
+      <w:numFmt w:val="bullet"/>
+      <w:lvlText w:val=""/>
+      <w:lvlJc w:val="left"/>
+      <w:pPr>
+        <w:tabs>
+          <w:tab w:val="num" w:pos="3600"/>
+        </w:tabs>
+        <w:ind w:left="3600" w:hanging="360"/>
+      </w:pPr>
+      <w:rPr>
+        <w:rFonts w:ascii="Wingdings" w:hAnsi="Wingdings" w:hint="default"/>
+        <w:sz w:val="20"/>
+      </w:rPr>
+    </w:lvl>
+    <w:lvl w:ilvl="5" w:tentative="1">
+      <w:start w:val="1"/>
+      <w:numFmt w:val="bullet"/>
+      <w:lvlText w:val=""/>
+      <w:lvlJc w:val="left"/>
+      <w:pPr>
+        <w:tabs>
+          <w:tab w:val="num" w:pos="4320"/>
+        </w:tabs>
+        <w:ind w:left="4320" w:hanging="360"/>
+      </w:pPr>
+      <w:rPr>
+        <w:rFonts w:ascii="Wingdings" w:hAnsi="Wingdings" w:hint="default"/>
+        <w:sz w:val="20"/>
+      </w:rPr>
+    </w:lvl>
+    <w:lvl w:ilvl="6" w:tentative="1">
+      <w:start w:val="1"/>
+      <w:numFmt w:val="bullet"/>
+      <w:lvlText w:val=""/>
+      <w:lvlJc w:val="left"/>
+      <w:pPr>
+        <w:tabs>
+          <w:tab w:val="num" w:pos="5040"/>
+        </w:tabs>
+        <w:ind w:left="5040" w:hanging="360"/>
+      </w:pPr>
+      <w:rPr>
+        <w:rFonts w:ascii="Wingdings" w:hAnsi="Wingdings" w:hint="default"/>
+        <w:sz w:val="20"/>
+      </w:rPr>
+    </w:lvl>
+    <w:lvl w:ilvl="7" w:tentative="1">
+      <w:start w:val="1"/>
+      <w:numFmt w:val="bullet"/>
+      <w:lvlText w:val=""/>
+      <w:lvlJc w:val="left"/>
+      <w:pPr>
+        <w:tabs>
+          <w:tab w:val="num" w:pos="5760"/>
+        </w:tabs>
+        <w:ind w:left="5760" w:hanging="360"/>
+      </w:pPr>
+      <w:rPr>
+        <w:rFonts w:ascii="Wingdings" w:hAnsi="Wingdings" w:hint="default"/>
+        <w:sz w:val="20"/>
+      </w:rPr>
+    </w:lvl>
+    <w:lvl w:ilvl="8" w:tentative="1">
+      <w:start w:val="1"/>
+      <w:numFmt w:val="bullet"/>
+      <w:lvlText w:val=""/>
+      <w:lvlJc w:val="left"/>
+      <w:pPr>
+        <w:tabs>
+          <w:tab w:val="num" w:pos="6480"/>
+        </w:tabs>
+        <w:ind w:left="6480" w:hanging="360"/>
+      </w:pPr>
+      <w:rPr>
+        <w:rFonts w:ascii="Wingdings" w:hAnsi="Wingdings" w:hint="default"/>
+        <w:sz w:val="20"/>
+      </w:rPr>
+    </w:lvl>
+  </w:abstractNum>
+  <w:abstractNum w:abstractNumId="11" w15:restartNumberingAfterBreak="0">
+    <w:nsid w:val="4FCB759A"/>
+    <w:multiLevelType w:val="multilevel"/>
+    <w:tmpl w:val="AF4443EE"/>
+    <w:lvl w:ilvl="0">
+      <w:start w:val="1"/>
+      <w:numFmt w:val="bullet"/>
+      <w:lvlText w:val=""/>
+      <w:lvlJc w:val="left"/>
+      <w:pPr>
+        <w:tabs>
+          <w:tab w:val="num" w:pos="720"/>
+        </w:tabs>
+        <w:ind w:left="720" w:hanging="360"/>
+      </w:pPr>
+      <w:rPr>
+        <w:rFonts w:ascii="Symbol" w:hAnsi="Symbol" w:hint="default"/>
+        <w:sz w:val="20"/>
+      </w:rPr>
+    </w:lvl>
+    <w:lvl w:ilvl="1" w:tentative="1">
+      <w:start w:val="1"/>
+      <w:numFmt w:val="bullet"/>
+      <w:lvlText w:val="o"/>
+      <w:lvlJc w:val="left"/>
+      <w:pPr>
+        <w:tabs>
+          <w:tab w:val="num" w:pos="1440"/>
+        </w:tabs>
+        <w:ind w:left="1440" w:hanging="360"/>
+      </w:pPr>
+      <w:rPr>
+        <w:rFonts w:ascii="Courier New" w:hAnsi="Courier New" w:hint="default"/>
+        <w:sz w:val="20"/>
+      </w:rPr>
+    </w:lvl>
+    <w:lvl w:ilvl="2" w:tentative="1">
+      <w:start w:val="1"/>
+      <w:numFmt w:val="bullet"/>
+      <w:lvlText w:val=""/>
+      <w:lvlJc w:val="left"/>
+      <w:pPr>
+        <w:tabs>
+          <w:tab w:val="num" w:pos="2160"/>
+        </w:tabs>
+        <w:ind w:left="2160" w:hanging="360"/>
+      </w:pPr>
+      <w:rPr>
+        <w:rFonts w:ascii="Wingdings" w:hAnsi="Wingdings" w:hint="default"/>
+        <w:sz w:val="20"/>
+      </w:rPr>
+    </w:lvl>
+    <w:lvl w:ilvl="3" w:tentative="1">
+      <w:start w:val="1"/>
+      <w:numFmt w:val="bullet"/>
+      <w:lvlText w:val=""/>
+      <w:lvlJc w:val="left"/>
+      <w:pPr>
+        <w:tabs>
+          <w:tab w:val="num" w:pos="2880"/>
+        </w:tabs>
+        <w:ind w:left="2880" w:hanging="360"/>
+      </w:pPr>
+      <w:rPr>
+        <w:rFonts w:ascii="Wingdings" w:hAnsi="Wingdings" w:hint="default"/>
+        <w:sz w:val="20"/>
+      </w:rPr>
+    </w:lvl>
+    <w:lvl w:ilvl="4" w:tentative="1">
+      <w:start w:val="1"/>
+      <w:numFmt w:val="bullet"/>
+      <w:lvlText w:val=""/>
+      <w:lvlJc w:val="left"/>
+      <w:pPr>
+        <w:tabs>
+          <w:tab w:val="num" w:pos="3600"/>
+        </w:tabs>
+        <w:ind w:left="3600" w:hanging="360"/>
+      </w:pPr>
+      <w:rPr>
+        <w:rFonts w:ascii="Wingdings" w:hAnsi="Wingdings" w:hint="default"/>
+        <w:sz w:val="20"/>
+      </w:rPr>
+    </w:lvl>
+    <w:lvl w:ilvl="5" w:tentative="1">
+      <w:start w:val="1"/>
+      <w:numFmt w:val="bullet"/>
+      <w:lvlText w:val=""/>
+      <w:lvlJc w:val="left"/>
+      <w:pPr>
+        <w:tabs>
+          <w:tab w:val="num" w:pos="4320"/>
+        </w:tabs>
+        <w:ind w:left="4320" w:hanging="360"/>
+      </w:pPr>
+      <w:rPr>
+        <w:rFonts w:ascii="Wingdings" w:hAnsi="Wingdings" w:hint="default"/>
+        <w:sz w:val="20"/>
+      </w:rPr>
+    </w:lvl>
+    <w:lvl w:ilvl="6" w:tentative="1">
+      <w:start w:val="1"/>
+      <w:numFmt w:val="bullet"/>
+      <w:lvlText w:val=""/>
+      <w:lvlJc w:val="left"/>
+      <w:pPr>
+        <w:tabs>
+          <w:tab w:val="num" w:pos="5040"/>
+        </w:tabs>
+        <w:ind w:left="5040" w:hanging="360"/>
+      </w:pPr>
+      <w:rPr>
+        <w:rFonts w:ascii="Wingdings" w:hAnsi="Wingdings" w:hint="default"/>
+        <w:sz w:val="20"/>
+      </w:rPr>
+    </w:lvl>
+    <w:lvl w:ilvl="7" w:tentative="1">
+      <w:start w:val="1"/>
+      <w:numFmt w:val="bullet"/>
+      <w:lvlText w:val=""/>
+      <w:lvlJc w:val="left"/>
+      <w:pPr>
+        <w:tabs>
+          <w:tab w:val="num" w:pos="5760"/>
+        </w:tabs>
+        <w:ind w:left="5760" w:hanging="360"/>
+      </w:pPr>
+      <w:rPr>
+        <w:rFonts w:ascii="Wingdings" w:hAnsi="Wingdings" w:hint="default"/>
+        <w:sz w:val="20"/>
+      </w:rPr>
+    </w:lvl>
+    <w:lvl w:ilvl="8" w:tentative="1">
+      <w:start w:val="1"/>
+      <w:numFmt w:val="bullet"/>
+      <w:lvlText w:val=""/>
+      <w:lvlJc w:val="left"/>
+      <w:pPr>
+        <w:tabs>
+          <w:tab w:val="num" w:pos="6480"/>
+        </w:tabs>
+        <w:ind w:left="6480" w:hanging="360"/>
+      </w:pPr>
+      <w:rPr>
+        <w:rFonts w:ascii="Wingdings" w:hAnsi="Wingdings" w:hint="default"/>
+        <w:sz w:val="20"/>
+      </w:rPr>
+    </w:lvl>
+  </w:abstractNum>
   <w:num w:numId="1" w16cid:durableId="328290786">
     <w:abstractNumId w:val="8"/>
   </w:num>
@@ -351,6 +1834,15 @@
   </w:num>
   <w:num w:numId="9" w16cid:durableId="649287611">
     <w:abstractNumId w:val="0"/>
+  </w:num>
+  <w:num w:numId="10" w16cid:durableId="67769923">
+    <w:abstractNumId w:val="10"/>
+  </w:num>
+  <w:num w:numId="11" w16cid:durableId="801464937">
+    <w:abstractNumId w:val="11"/>
+  </w:num>
+  <w:num w:numId="12" w16cid:durableId="431051491">
+    <w:abstractNumId w:val="9"/>
   </w:num>
 </w:numbering>
 </file>
@@ -958,7 +2450,6 @@
   <w:style w:type="character" w:default="1" w:styleId="DefaultParagraphFont">
     <w:name w:val="Default Paragraph Font"/>
     <w:uiPriority w:val="1"/>
-    <w:semiHidden/>
     <w:unhideWhenUsed/>
   </w:style>
   <w:style w:type="table" w:default="1" w:styleId="TableNormal">

</xml_diff>